<commit_message>
Small function worksheet nits. Add resources
</commit_message>
<xml_diff>
--- a/CourseMaterials/04_functions/02_scratch_functions/functions_worksheet.docx
+++ b/CourseMaterials/04_functions/02_scratch_functions/functions_worksheet.docx
@@ -397,14 +397,7 @@
           <w:rFonts w:ascii="Garamond" w:hAnsi="Garamond"/>
           <w:color w:val="000000"/>
         </w:rPr>
-        <w:t xml:space="preserve">First, we’re going to experiment with functions. </w:t>
-      </w:r>
-      <w:r>
-        <w:rPr>
-          <w:rFonts w:ascii="Garamond" w:hAnsi="Garamond"/>
-          <w:color w:val="000000"/>
-        </w:rPr>
-        <w:t xml:space="preserve">Create a program </w:t>
+        <w:t xml:space="preserve">First, we’re going to experiment with functions. Create a program </w:t>
       </w:r>
       <w:r>
         <w:rPr>
@@ -609,7 +602,23 @@
           <w:rFonts w:ascii="Garamond" w:hAnsi="Garamond"/>
           <w:color w:val="000000"/>
         </w:rPr>
-        <w:t>If you only created the function, but didn’t create the program, what would happen when you clicked the green flag?</w:t>
+        <w:t xml:space="preserve">If you only created the function, but </w:t>
+      </w:r>
+      <w:r>
+        <w:rPr>
+          <w:rFonts w:ascii="Garamond" w:hAnsi="Garamond"/>
+          <w:b/>
+          <w:bCs/>
+          <w:color w:val="000000"/>
+        </w:rPr>
+        <w:t>didn’t</w:t>
+      </w:r>
+      <w:r>
+        <w:rPr>
+          <w:rFonts w:ascii="Garamond" w:hAnsi="Garamond"/>
+          <w:color w:val="000000"/>
+        </w:rPr>
+        <w:t xml:space="preserve"> create the program, what would happen when you clicked the green flag?</w:t>
       </w:r>
     </w:p>
     <w:p>
@@ -1079,7 +1088,21 @@
           <w:rFonts w:ascii="Garamond" w:hAnsi="Garamond"/>
           <w:color w:val="000000"/>
         </w:rPr>
-        <w:t xml:space="preserve"> as an input and then creates a pentagon of that size. </w:t>
+        <w:t xml:space="preserve"> as an input and then creates a </w:t>
+      </w:r>
+      <w:r>
+        <w:rPr>
+          <w:rFonts w:ascii="Garamond" w:hAnsi="Garamond"/>
+          <w:color w:val="000000"/>
+        </w:rPr>
+        <w:t>square</w:t>
+      </w:r>
+      <w:r>
+        <w:rPr>
+          <w:rFonts w:ascii="Garamond" w:hAnsi="Garamond"/>
+          <w:color w:val="000000"/>
+        </w:rPr>
+        <w:t xml:space="preserve"> of that size. </w:t>
       </w:r>
       <w:r>
         <w:rPr>

</xml_diff>

<commit_message>
Nits in function worksheet
</commit_message>
<xml_diff>
--- a/CourseMaterials/04_functions/02_scratch_functions/functions_worksheet.docx
+++ b/CourseMaterials/04_functions/02_scratch_functions/functions_worksheet.docx
@@ -1792,7 +1792,35 @@
           <w:rFonts w:ascii="Garamond" w:hAnsi="Garamond"/>
           <w:color w:val="000000"/>
         </w:rPr>
-        <w:t xml:space="preserve"> as an input and then prints out the square of that number. For example, an input of 5 should result in the number 25 being printed. </w:t>
+        <w:t xml:space="preserve"> as an input and then </w:t>
+      </w:r>
+      <w:r>
+        <w:rPr>
+          <w:rFonts w:ascii="Garamond" w:hAnsi="Garamond"/>
+          <w:color w:val="000000"/>
+        </w:rPr>
+        <w:t>says</w:t>
+      </w:r>
+      <w:r>
+        <w:rPr>
+          <w:rFonts w:ascii="Garamond" w:hAnsi="Garamond"/>
+          <w:color w:val="000000"/>
+        </w:rPr>
+        <w:t xml:space="preserve"> the square of that number. For example, an input of 5 should result in the </w:t>
+      </w:r>
+      <w:r>
+        <w:rPr>
+          <w:rFonts w:ascii="Garamond" w:hAnsi="Garamond"/>
+          <w:color w:val="000000"/>
+        </w:rPr>
+        <w:t>cat saying 25</w:t>
+      </w:r>
+      <w:r>
+        <w:rPr>
+          <w:rFonts w:ascii="Garamond" w:hAnsi="Garamond"/>
+          <w:color w:val="000000"/>
+        </w:rPr>
+        <w:t xml:space="preserve">. </w:t>
       </w:r>
       <w:r>
         <w:rPr>
@@ -1902,7 +1930,21 @@
           <w:rFonts w:ascii="Garamond" w:hAnsi="Garamond"/>
           <w:color w:val="000000"/>
         </w:rPr>
-        <w:t>problem to print all of the squares of the numbers between one and ten.</w:t>
+        <w:t xml:space="preserve">problem to </w:t>
+      </w:r>
+      <w:r>
+        <w:rPr>
+          <w:rFonts w:ascii="Garamond" w:hAnsi="Garamond"/>
+          <w:color w:val="000000"/>
+        </w:rPr>
+        <w:t>say</w:t>
+      </w:r>
+      <w:r>
+        <w:rPr>
+          <w:rFonts w:ascii="Garamond" w:hAnsi="Garamond"/>
+          <w:color w:val="000000"/>
+        </w:rPr>
+        <w:t xml:space="preserve"> all of the squares of the numbers between one and ten.</w:t>
       </w:r>
     </w:p>
     <w:p>

</xml_diff>